<commit_message>
added sutdy log for final
</commit_message>
<xml_diff>
--- a/StudyLogFinal.docx
+++ b/StudyLogFinal.docx
@@ -2358,7 +2358,7 @@
           <w:b w:val="1"/>
           <w:rtl w:val="0"/>
         </w:rPr>
-        <w:t xml:space="preserve">The following notes are topics that Prof. Elliott highlighted in the lectures like having to put items “in our toolbox” or material he went into great detail. I felt these were important topics and I note them down in the sequential notes.</w:t>
+        <w:t xml:space="preserve">The following notes are topics that Prof. Elliott highlighted in the lectures like having to put items “in our toolbox” or material he went into great detail. I felt these were important topics and I note them down in the sequential notes. I mainly took notes from Prof. Elliott’s lectures and these reflect the notes I took.</w:t>
       </w:r>
     </w:p>
     <w:p>
@@ -2423,9 +2423,10 @@
       </w:pPr>
       <w:r>
         <w:rPr>
-          <w:rtl w:val="0"/>
-        </w:rPr>
-        <w:t xml:space="preserve">The main purpose of the IDL is to define the interface.</w:t>
+          <w:rFonts w:ascii="Arial Unicode MS" w:cs="Arial Unicode MS" w:eastAsia="Arial Unicode MS" w:hAnsi="Arial Unicode MS"/>
+          <w:rtl w:val="0"/>
+        </w:rPr>
+        <w:t xml:space="preserve">The main purpose of the IDL → define the interface.</w:t>
       </w:r>
     </w:p>
     <w:p>
@@ -2745,25 +2746,7 @@
         <w:rPr>
           <w:rtl w:val="0"/>
         </w:rPr>
-        <w:t xml:space="preserve">Synchronous calls are blocking calls and coordinate in one process.</w:t>
-      </w:r>
-    </w:p>
-    <w:p>
-      <w:pPr>
-        <w:numPr>
-          <w:ilvl w:val="1"/>
-          <w:numId w:val="59"/>
-        </w:numPr>
-        <w:ind w:left="1440" w:hanging="360"/>
-        <w:rPr>
-          <w:u w:val="none"/>
-        </w:rPr>
-      </w:pPr>
-      <w:r>
-        <w:rPr>
-          <w:rtl w:val="0"/>
-        </w:rPr>
-        <w:t xml:space="preserve">Caller process is blocked waiting for the event.</w:t>
+        <w:t xml:space="preserve">Synchronous calls use one process and use blocking calls to block and wait until the event happens.</w:t>
       </w:r>
     </w:p>
     <w:p>
@@ -2781,7 +2764,7 @@
         <w:rPr>
           <w:rtl w:val="0"/>
         </w:rPr>
-        <w:t xml:space="preserve">Asynchronous calls are non-blocking and use two processes.</w:t>
+        <w:t xml:space="preserve">Asynchronous calls are non-blocking and use two processes so does not need to block.</w:t>
       </w:r>
     </w:p>
     <w:p>
@@ -2882,7 +2865,7 @@
         <w:rPr>
           <w:rtl w:val="0"/>
         </w:rPr>
-        <w:t xml:space="preserve">No shared memory in distributed systems so no support  for critical sections.</w:t>
+        <w:t xml:space="preserve">No shared memory in distributed systems so no support for critical sections.</w:t>
       </w:r>
     </w:p>
     <w:p>
@@ -2900,7 +2883,7 @@
         <w:rPr>
           <w:rtl w:val="0"/>
         </w:rPr>
-        <w:t xml:space="preserve">Need to send messages using IPC (Inter-Processed Communication) but is unreliable.</w:t>
+        <w:t xml:space="preserve">Need to send messages using IPC (Inter-Processed Communication) but is unreliable because there are multiple problems with messages.</w:t>
       </w:r>
     </w:p>
     <w:p>
@@ -2965,7 +2948,7 @@
         <w:rPr>
           <w:rtl w:val="0"/>
         </w:rPr>
-        <w:t xml:space="preserve">Can be true in local and distributed systems</w:t>
+        <w:t xml:space="preserve">Can be true in both local and distributed systems</w:t>
       </w:r>
     </w:p>
     <w:p>
@@ -3035,6 +3018,24 @@
     </w:p>
     <w:p>
       <w:pPr>
+        <w:numPr>
+          <w:ilvl w:val="1"/>
+          <w:numId w:val="31"/>
+        </w:numPr>
+        <w:ind w:left="1440" w:hanging="360"/>
+        <w:rPr>
+          <w:u w:val="none"/>
+        </w:rPr>
+      </w:pPr>
+      <w:r>
+        <w:rPr>
+          <w:rtl w:val="0"/>
+        </w:rPr>
+        <w:t xml:space="preserve">Switch by using IPC for the processes to talk to each other.</w:t>
+      </w:r>
+    </w:p>
+    <w:p>
+      <w:pPr>
         <w:rPr/>
       </w:pPr>
       <w:r>
@@ -3312,9 +3313,10 @@
       </w:pPr>
       <w:r>
         <w:rPr>
-          <w:rtl w:val="0"/>
-        </w:rPr>
-        <w:t xml:space="preserve">If efficiency is the least important, then use the most reliable protocol</w:t>
+          <w:rFonts w:ascii="Arial Unicode MS" w:cs="Arial Unicode MS" w:eastAsia="Arial Unicode MS" w:hAnsi="Arial Unicode MS"/>
+          <w:rtl w:val="0"/>
+        </w:rPr>
+        <w:t xml:space="preserve">If efficiency is the least important →  use the most reliable protocol</w:t>
       </w:r>
     </w:p>
     <w:p>
@@ -3330,9 +3332,10 @@
       </w:pPr>
       <w:r>
         <w:rPr>
-          <w:rtl w:val="0"/>
-        </w:rPr>
-        <w:t xml:space="preserve">If efficiency is the most important, then implement only what you need, when you need it.</w:t>
+          <w:rFonts w:ascii="Arial Unicode MS" w:cs="Arial Unicode MS" w:eastAsia="Arial Unicode MS" w:hAnsi="Arial Unicode MS"/>
+          <w:rtl w:val="0"/>
+        </w:rPr>
+        <w:t xml:space="preserve">If efficiency is the most important, → implement only what you need, when you need it.</w:t>
       </w:r>
     </w:p>
     <w:p>
@@ -3438,6 +3441,24 @@
     </w:p>
     <w:p>
       <w:pPr>
+        <w:numPr>
+          <w:ilvl w:val="1"/>
+          <w:numId w:val="18"/>
+        </w:numPr>
+        <w:ind w:left="1440" w:hanging="360"/>
+        <w:rPr>
+          <w:u w:val="none"/>
+        </w:rPr>
+      </w:pPr>
+      <w:r>
+        <w:rPr>
+          <w:rtl w:val="0"/>
+        </w:rPr>
+        <w:t xml:space="preserve">As you can see there are multiple things that can go wrong when sending messages in distributed systems. That’s why using a local system is optimal.</w:t>
+      </w:r>
+    </w:p>
+    <w:p>
+      <w:pPr>
         <w:rPr/>
       </w:pPr>
       <w:r>
@@ -3480,7 +3501,7 @@
         <w:rPr>
           <w:rtl w:val="0"/>
         </w:rPr>
-        <w:t xml:space="preserve">Sender and receiver have to be active</w:t>
+        <w:t xml:space="preserve">Sender and receiver have to be active and know each other’s address or endpoint.</w:t>
       </w:r>
     </w:p>
     <w:p>
@@ -3498,25 +3519,7 @@
         <w:rPr>
           <w:rtl w:val="0"/>
         </w:rPr>
-        <w:t xml:space="preserve">Sender and receiver have to know each other’s address or endpoint</w:t>
-      </w:r>
-    </w:p>
-    <w:p>
-      <w:pPr>
-        <w:numPr>
-          <w:ilvl w:val="1"/>
-          <w:numId w:val="22"/>
-        </w:numPr>
-        <w:ind w:left="1440" w:hanging="360"/>
-        <w:rPr>
-          <w:u w:val="none"/>
-        </w:rPr>
-      </w:pPr>
-      <w:r>
-        <w:rPr>
-          <w:rtl w:val="0"/>
-        </w:rPr>
-        <w:t xml:space="preserve">Buffering concerns must always be considered.</w:t>
+        <w:t xml:space="preserve">Buffering concerns.</w:t>
       </w:r>
     </w:p>
     <w:p>
@@ -3561,9 +3564,10 @@
       </w:pPr>
       <w:r>
         <w:rPr>
-          <w:rtl w:val="0"/>
-        </w:rPr>
-        <w:t xml:space="preserve">Minimally =&gt; send and forget</w:t>
+          <w:rFonts w:ascii="Arial Unicode MS" w:cs="Arial Unicode MS" w:eastAsia="Arial Unicode MS" w:hAnsi="Arial Unicode MS"/>
+          <w:rtl w:val="0"/>
+        </w:rPr>
+        <w:t xml:space="preserve">Minimally →  send and forget</w:t>
       </w:r>
     </w:p>
     <w:p>
@@ -3579,9 +3583,10 @@
       </w:pPr>
       <w:r>
         <w:rPr>
-          <w:rtl w:val="0"/>
-        </w:rPr>
-        <w:t xml:space="preserve">Maximally =&gt; wait until the server application starts work on the request</w:t>
+          <w:rFonts w:ascii="Arial Unicode MS" w:cs="Arial Unicode MS" w:eastAsia="Arial Unicode MS" w:hAnsi="Arial Unicode MS"/>
+          <w:rtl w:val="0"/>
+        </w:rPr>
+        <w:t xml:space="preserve">Maximally → wait until the server application starts work on the request</w:t>
       </w:r>
     </w:p>
     <w:p>
@@ -4375,7 +4380,7 @@
         <w:rPr>
           <w:rtl w:val="0"/>
         </w:rPr>
-        <w:t xml:space="preserve">Seeders remain connected to the swarm even when they are not downloading from it.</w:t>
+        <w:t xml:space="preserve">Seeders remain connected to the swarm even when they are not downloading from it (good).</w:t>
       </w:r>
     </w:p>
     <w:p>
@@ -4411,7 +4416,7 @@
         <w:rPr>
           <w:rtl w:val="0"/>
         </w:rPr>
-        <w:t xml:space="preserve">LeechersLeechers don’t allow upload and only download</w:t>
+        <w:t xml:space="preserve">Leechers don’t allow upload and only download (bad).</w:t>
       </w:r>
     </w:p>
     <w:p>
@@ -4672,6 +4677,24 @@
     </w:p>
     <w:p>
       <w:pPr>
+        <w:numPr>
+          <w:ilvl w:val="1"/>
+          <w:numId w:val="42"/>
+        </w:numPr>
+        <w:ind w:left="1440" w:hanging="360"/>
+        <w:rPr>
+          <w:u w:val="none"/>
+        </w:rPr>
+      </w:pPr>
+      <w:r>
+        <w:rPr>
+          <w:rtl w:val="0"/>
+        </w:rPr>
+        <w:t xml:space="preserve">Used in MyWebserver project</w:t>
+      </w:r>
+    </w:p>
+    <w:p>
+      <w:pPr>
         <w:rPr/>
       </w:pPr>
       <w:r>
@@ -5074,7 +5097,7 @@
         <w:rPr>
           <w:rtl w:val="0"/>
         </w:rPr>
-        <w:t xml:space="preserve">CLient;s OS sends message to remote OS</w:t>
+        <w:t xml:space="preserve">Client’s OS sends message to remote OS</w:t>
       </w:r>
     </w:p>
     <w:p>
@@ -5312,7 +5335,7 @@
           <w:b w:val="1"/>
           <w:rtl w:val="0"/>
         </w:rPr>
-        <w:t xml:space="preserve">Bigger Buffer Reduces Jitter</w:t>
+        <w:t xml:space="preserve">Bigger Buffer Reduces Jitter (Usually common way to solve problems)</w:t>
       </w:r>
     </w:p>
     <w:p>
@@ -5716,7 +5739,7 @@
         <w:rPr>
           <w:rtl w:val="0"/>
         </w:rPr>
-        <w:t xml:space="preserve">Verified blocks are prepended to the shared ledger</w:t>
+        <w:t xml:space="preserve">Verified blocks are prepended to the shared ledger so that other nodes can see the new updated ledger.</w:t>
       </w:r>
     </w:p>
     <w:p>

</xml_diff>